<commit_message>
upgrade ennemies movements. Add shooting ability to the player. Add impact bullet/ennemies
</commit_message>
<xml_diff>
--- a/Fichiers/Tableau d'avancement.docx
+++ b/Fichiers/Tableau d'avancement.docx
@@ -1,12 +1,21 @@
 
 <file path=word/document.xml><?xml version="1.0" encoding="utf-8"?>
-<w:document xmlns:wpc="http://schemas.microsoft.com/office/word/2010/wordprocessingCanvas" xmlns:cx="http://schemas.microsoft.com/office/drawing/2014/chartex" xmlns:cx1="http://schemas.microsoft.com/office/drawing/2015/9/8/chartex" xmlns:cx2="http://schemas.microsoft.com/office/drawing/2015/10/21/chartex" xmlns:cx3="http://schemas.microsoft.com/office/drawing/2016/5/9/chartex" xmlns:cx4="http://schemas.microsoft.com/office/drawing/2016/5/10/chartex" xmlns:cx5="http://schemas.microsoft.com/office/drawing/2016/5/11/chartex" xmlns:cx6="http://schemas.microsoft.com/office/drawing/2016/5/12/chartex" xmlns:cx7="http://schemas.microsoft.com/office/drawing/2016/5/13/chartex" xmlns:cx8="http://schemas.microsoft.com/office/drawing/2016/5/14/chartex" xmlns:mc="http://schemas.openxmlformats.org/markup-compatibility/2006" xmlns:aink="http://schemas.microsoft.com/office/drawing/2016/ink" xmlns:am3d="http://schemas.microsoft.com/office/drawing/2017/model3d" xmlns:o="urn:schemas-microsoft-com:office:office" xmlns:r="http://schemas.openxmlformats.org/officeDocument/2006/relationships" xmlns:m="http://schemas.openxmlformats.org/officeDocument/2006/math" xmlns:v="urn:schemas-microsoft-com:vml" xmlns:wp14="http://schemas.microsoft.com/office/word/2010/wordprocessingDrawing" xmlns:wp="http://schemas.openxmlformats.org/drawingml/2006/wordprocessingDrawing" xmlns:w10="urn:schemas-microsoft-com:office:word" xmlns:w="http://schemas.openxmlformats.org/wordprocessingml/2006/main" xmlns:w14="http://schemas.microsoft.com/office/word/2010/wordml" xmlns:w15="http://schemas.microsoft.com/office/word/2012/wordml" xmlns:w16cex="http://schemas.microsoft.com/office/word/2018/wordml/cex" xmlns:w16cid="http://schemas.microsoft.com/office/word/2016/wordml/cid" xmlns:w16="http://schemas.microsoft.com/office/word/2018/wordml" xmlns:w16se="http://schemas.microsoft.com/office/word/2015/wordml/symex" xmlns:wpg="http://schemas.microsoft.com/office/word/2010/wordprocessingGroup" xmlns:wpi="http://schemas.microsoft.com/office/word/2010/wordprocessingInk" xmlns:wne="http://schemas.microsoft.com/office/word/2006/wordml" xmlns:wps="http://schemas.microsoft.com/office/word/2010/wordprocessingShape" mc:Ignorable="w14 w15 w16se w16cid w16 w16cex wp14">
+<w:document xmlns:o="urn:schemas-microsoft-com:office:office" xmlns:r="http://schemas.openxmlformats.org/officeDocument/2006/relationships" xmlns:v="urn:schemas-microsoft-com:vml" xmlns:w="http://schemas.openxmlformats.org/wordprocessingml/2006/main" xmlns:w10="urn:schemas-microsoft-com:office:word" xmlns:wp="http://schemas.openxmlformats.org/drawingml/2006/wordprocessingDrawing" xmlns:wps="http://schemas.microsoft.com/office/word/2010/wordprocessingShape" xmlns:wpg="http://schemas.microsoft.com/office/word/2010/wordprocessingGroup" xmlns:mc="http://schemas.openxmlformats.org/markup-compatibility/2006" xmlns:wp14="http://schemas.microsoft.com/office/word/2010/wordprocessingDrawing" xmlns:w14="http://schemas.microsoft.com/office/word/2010/wordml" xmlns:w15="http://schemas.microsoft.com/office/word/2012/wordml" mc:Ignorable="w14 wp14 w15">
   <w:body>
     <w:tbl>
       <w:tblPr>
         <w:tblStyle w:val="Grilledutableau"/>
-        <w:tblW w:w="0" w:type="auto"/>
-        <w:tblLook w:val="04A0" w:firstRow="1" w:lastRow="0" w:firstColumn="1" w:lastColumn="0" w:noHBand="0" w:noVBand="1"/>
+        <w:tblW w:w="9062" w:type="dxa"/>
+        <w:jc w:val="left"/>
+        <w:tblInd w:w="0" w:type="dxa"/>
+        <w:tblLayout w:type="fixed"/>
+        <w:tblCellMar>
+          <w:top w:w="0" w:type="dxa"/>
+          <w:left w:w="108" w:type="dxa"/>
+          <w:bottom w:w="0" w:type="dxa"/>
+          <w:right w:w="108" w:type="dxa"/>
+        </w:tblCellMar>
+        <w:tblLook w:firstRow="1" w:noVBand="1" w:lastRow="0" w:firstColumn="1" w:lastColumn="0" w:noHBand="0" w:val="04a0"/>
       </w:tblPr>
       <w:tblGrid>
         <w:gridCol w:w="3020"/>
@@ -14,12 +23,34 @@
         <w:gridCol w:w="3021"/>
       </w:tblGrid>
       <w:tr>
+        <w:trPr/>
         <w:tc>
           <w:tcPr>
             <w:tcW w:w="3020" w:type="dxa"/>
-          </w:tcPr>
-          <w:p>
-            <w:r>
+            <w:tcBorders/>
+          </w:tcPr>
+          <w:p>
+            <w:pPr>
+              <w:pStyle w:val="Normal"/>
+              <w:widowControl/>
+              <w:spacing w:lineRule="auto" w:line="240" w:before="0" w:after="0"/>
+              <w:jc w:val="left"/>
+              <w:rPr>
+                <w:rFonts w:ascii="Calibri" w:hAnsi="Calibri" w:eastAsia="Calibri" w:cs=""/>
+                <w:kern w:val="0"/>
+                <w:sz w:val="22"/>
+                <w:szCs w:val="22"/>
+                <w:lang w:val="fr-CH" w:eastAsia="en-US" w:bidi="ar-SA"/>
+              </w:rPr>
+            </w:pPr>
+            <w:r>
+              <w:rPr>
+                <w:rFonts w:eastAsia="Calibri" w:cs=""/>
+                <w:kern w:val="0"/>
+                <w:sz w:val="22"/>
+                <w:szCs w:val="22"/>
+                <w:lang w:val="fr-CH" w:eastAsia="en-US" w:bidi="ar-SA"/>
+              </w:rPr>
               <w:t>HISTOIRE</w:t>
             </w:r>
           </w:p>
@@ -27,9 +58,30 @@
         <w:tc>
           <w:tcPr>
             <w:tcW w:w="3021" w:type="dxa"/>
-          </w:tcPr>
-          <w:p>
-            <w:r>
+            <w:tcBorders/>
+          </w:tcPr>
+          <w:p>
+            <w:pPr>
+              <w:pStyle w:val="Normal"/>
+              <w:widowControl/>
+              <w:spacing w:lineRule="auto" w:line="240" w:before="0" w:after="0"/>
+              <w:jc w:val="left"/>
+              <w:rPr>
+                <w:rFonts w:ascii="Calibri" w:hAnsi="Calibri" w:eastAsia="Calibri" w:cs=""/>
+                <w:kern w:val="0"/>
+                <w:sz w:val="22"/>
+                <w:szCs w:val="22"/>
+                <w:lang w:val="fr-CH" w:eastAsia="en-US" w:bidi="ar-SA"/>
+              </w:rPr>
+            </w:pPr>
+            <w:r>
+              <w:rPr>
+                <w:rFonts w:eastAsia="Calibri" w:cs=""/>
+                <w:kern w:val="0"/>
+                <w:sz w:val="22"/>
+                <w:szCs w:val="22"/>
+                <w:lang w:val="fr-CH" w:eastAsia="en-US" w:bidi="ar-SA"/>
+              </w:rPr>
               <w:t xml:space="preserve">ACCEPTE LE </w:t>
             </w:r>
           </w:p>
@@ -37,21 +89,64 @@
         <w:tc>
           <w:tcPr>
             <w:tcW w:w="3021" w:type="dxa"/>
-          </w:tcPr>
-          <w:p>
-            <w:r>
+            <w:tcBorders/>
+          </w:tcPr>
+          <w:p>
+            <w:pPr>
+              <w:pStyle w:val="Normal"/>
+              <w:widowControl/>
+              <w:spacing w:lineRule="auto" w:line="240" w:before="0" w:after="0"/>
+              <w:jc w:val="left"/>
+              <w:rPr>
+                <w:rFonts w:ascii="Calibri" w:hAnsi="Calibri" w:eastAsia="Calibri" w:cs=""/>
+                <w:kern w:val="0"/>
+                <w:sz w:val="22"/>
+                <w:szCs w:val="22"/>
+                <w:lang w:val="fr-CH" w:eastAsia="en-US" w:bidi="ar-SA"/>
+              </w:rPr>
+            </w:pPr>
+            <w:r>
+              <w:rPr>
+                <w:rFonts w:eastAsia="Calibri" w:cs=""/>
+                <w:kern w:val="0"/>
+                <w:sz w:val="22"/>
+                <w:szCs w:val="22"/>
+                <w:lang w:val="fr-CH" w:eastAsia="en-US" w:bidi="ar-SA"/>
+              </w:rPr>
               <w:t xml:space="preserve">TERMINE LE </w:t>
             </w:r>
           </w:p>
         </w:tc>
       </w:tr>
       <w:tr>
+        <w:trPr/>
         <w:tc>
           <w:tcPr>
             <w:tcW w:w="3020" w:type="dxa"/>
-          </w:tcPr>
-          <w:p>
-            <w:r>
+            <w:tcBorders/>
+          </w:tcPr>
+          <w:p>
+            <w:pPr>
+              <w:pStyle w:val="Normal"/>
+              <w:widowControl/>
+              <w:spacing w:lineRule="auto" w:line="240" w:before="0" w:after="0"/>
+              <w:jc w:val="left"/>
+              <w:rPr>
+                <w:rFonts w:ascii="Calibri" w:hAnsi="Calibri" w:eastAsia="Calibri" w:cs=""/>
+                <w:kern w:val="0"/>
+                <w:sz w:val="22"/>
+                <w:szCs w:val="22"/>
+                <w:lang w:val="fr-CH" w:eastAsia="en-US" w:bidi="ar-SA"/>
+              </w:rPr>
+            </w:pPr>
+            <w:r>
+              <w:rPr>
+                <w:rFonts w:eastAsia="Calibri" w:cs=""/>
+                <w:kern w:val="0"/>
+                <w:sz w:val="22"/>
+                <w:szCs w:val="22"/>
+                <w:lang w:val="fr-CH" w:eastAsia="en-US" w:bidi="ar-SA"/>
+              </w:rPr>
               <w:t>Menu Principal</w:t>
             </w:r>
           </w:p>
@@ -59,9 +154,30 @@
         <w:tc>
           <w:tcPr>
             <w:tcW w:w="3021" w:type="dxa"/>
-          </w:tcPr>
-          <w:p>
-            <w:r>
+            <w:tcBorders/>
+          </w:tcPr>
+          <w:p>
+            <w:pPr>
+              <w:pStyle w:val="Normal"/>
+              <w:widowControl/>
+              <w:spacing w:lineRule="auto" w:line="240" w:before="0" w:after="0"/>
+              <w:jc w:val="left"/>
+              <w:rPr>
+                <w:rFonts w:ascii="Calibri" w:hAnsi="Calibri" w:eastAsia="Calibri" w:cs=""/>
+                <w:kern w:val="0"/>
+                <w:sz w:val="22"/>
+                <w:szCs w:val="22"/>
+                <w:lang w:val="fr-CH" w:eastAsia="en-US" w:bidi="ar-SA"/>
+              </w:rPr>
+            </w:pPr>
+            <w:r>
+              <w:rPr>
+                <w:rFonts w:eastAsia="Calibri" w:cs=""/>
+                <w:kern w:val="0"/>
+                <w:sz w:val="22"/>
+                <w:szCs w:val="22"/>
+                <w:lang w:val="fr-CH" w:eastAsia="en-US" w:bidi="ar-SA"/>
+              </w:rPr>
               <w:t>21.09</w:t>
             </w:r>
           </w:p>
@@ -69,17 +185,63 @@
         <w:tc>
           <w:tcPr>
             <w:tcW w:w="3021" w:type="dxa"/>
-          </w:tcPr>
-          <w:p/>
+            <w:tcBorders/>
+          </w:tcPr>
+          <w:p>
+            <w:pPr>
+              <w:pStyle w:val="Normal"/>
+              <w:widowControl/>
+              <w:spacing w:lineRule="auto" w:line="240" w:before="0" w:after="0"/>
+              <w:jc w:val="left"/>
+              <w:rPr>
+                <w:rFonts w:ascii="Calibri" w:hAnsi="Calibri" w:eastAsia="Calibri" w:cs=""/>
+                <w:kern w:val="0"/>
+                <w:sz w:val="22"/>
+                <w:szCs w:val="22"/>
+                <w:lang w:val="fr-CH" w:eastAsia="en-US" w:bidi="ar-SA"/>
+              </w:rPr>
+            </w:pPr>
+            <w:r>
+              <w:rPr>
+                <w:rFonts w:eastAsia="Calibri" w:cs=""/>
+                <w:kern w:val="0"/>
+                <w:sz w:val="22"/>
+                <w:szCs w:val="22"/>
+                <w:lang w:val="fr-CH" w:eastAsia="en-US" w:bidi="ar-SA"/>
+              </w:rPr>
+            </w:r>
+          </w:p>
         </w:tc>
       </w:tr>
       <w:tr>
+        <w:trPr/>
         <w:tc>
           <w:tcPr>
             <w:tcW w:w="3020" w:type="dxa"/>
-          </w:tcPr>
-          <w:p>
-            <w:r>
+            <w:tcBorders/>
+          </w:tcPr>
+          <w:p>
+            <w:pPr>
+              <w:pStyle w:val="Normal"/>
+              <w:widowControl/>
+              <w:spacing w:lineRule="auto" w:line="240" w:before="0" w:after="0"/>
+              <w:jc w:val="left"/>
+              <w:rPr>
+                <w:rFonts w:ascii="Calibri" w:hAnsi="Calibri" w:eastAsia="Calibri" w:cs=""/>
+                <w:kern w:val="0"/>
+                <w:sz w:val="22"/>
+                <w:szCs w:val="22"/>
+                <w:lang w:val="fr-CH" w:eastAsia="en-US" w:bidi="ar-SA"/>
+              </w:rPr>
+            </w:pPr>
+            <w:r>
+              <w:rPr>
+                <w:rFonts w:eastAsia="Calibri" w:cs=""/>
+                <w:kern w:val="0"/>
+                <w:sz w:val="22"/>
+                <w:szCs w:val="22"/>
+                <w:lang w:val="fr-CH" w:eastAsia="en-US" w:bidi="ar-SA"/>
+              </w:rPr>
               <w:t>Menu Option</w:t>
             </w:r>
           </w:p>
@@ -87,9 +249,30 @@
         <w:tc>
           <w:tcPr>
             <w:tcW w:w="3021" w:type="dxa"/>
-          </w:tcPr>
-          <w:p>
-            <w:r>
+            <w:tcBorders/>
+          </w:tcPr>
+          <w:p>
+            <w:pPr>
+              <w:pStyle w:val="Normal"/>
+              <w:widowControl/>
+              <w:spacing w:lineRule="auto" w:line="240" w:before="0" w:after="0"/>
+              <w:jc w:val="left"/>
+              <w:rPr>
+                <w:rFonts w:ascii="Calibri" w:hAnsi="Calibri" w:eastAsia="Calibri" w:cs=""/>
+                <w:kern w:val="0"/>
+                <w:sz w:val="22"/>
+                <w:szCs w:val="22"/>
+                <w:lang w:val="fr-CH" w:eastAsia="en-US" w:bidi="ar-SA"/>
+              </w:rPr>
+            </w:pPr>
+            <w:r>
+              <w:rPr>
+                <w:rFonts w:eastAsia="Calibri" w:cs=""/>
+                <w:kern w:val="0"/>
+                <w:sz w:val="22"/>
+                <w:szCs w:val="22"/>
+                <w:lang w:val="fr-CH" w:eastAsia="en-US" w:bidi="ar-SA"/>
+              </w:rPr>
               <w:t>21.09</w:t>
             </w:r>
           </w:p>
@@ -97,17 +280,63 @@
         <w:tc>
           <w:tcPr>
             <w:tcW w:w="3021" w:type="dxa"/>
-          </w:tcPr>
-          <w:p/>
+            <w:tcBorders/>
+          </w:tcPr>
+          <w:p>
+            <w:pPr>
+              <w:pStyle w:val="Normal"/>
+              <w:widowControl/>
+              <w:spacing w:lineRule="auto" w:line="240" w:before="0" w:after="0"/>
+              <w:jc w:val="left"/>
+              <w:rPr>
+                <w:rFonts w:ascii="Calibri" w:hAnsi="Calibri" w:eastAsia="Calibri" w:cs=""/>
+                <w:kern w:val="0"/>
+                <w:sz w:val="22"/>
+                <w:szCs w:val="22"/>
+                <w:lang w:val="fr-CH" w:eastAsia="en-US" w:bidi="ar-SA"/>
+              </w:rPr>
+            </w:pPr>
+            <w:r>
+              <w:rPr>
+                <w:rFonts w:eastAsia="Calibri" w:cs=""/>
+                <w:kern w:val="0"/>
+                <w:sz w:val="22"/>
+                <w:szCs w:val="22"/>
+                <w:lang w:val="fr-CH" w:eastAsia="en-US" w:bidi="ar-SA"/>
+              </w:rPr>
+            </w:r>
+          </w:p>
         </w:tc>
       </w:tr>
       <w:tr>
+        <w:trPr/>
         <w:tc>
           <w:tcPr>
             <w:tcW w:w="3020" w:type="dxa"/>
-          </w:tcPr>
-          <w:p>
-            <w:r>
+            <w:tcBorders/>
+          </w:tcPr>
+          <w:p>
+            <w:pPr>
+              <w:pStyle w:val="Normal"/>
+              <w:widowControl/>
+              <w:spacing w:lineRule="auto" w:line="240" w:before="0" w:after="0"/>
+              <w:jc w:val="left"/>
+              <w:rPr>
+                <w:rFonts w:ascii="Calibri" w:hAnsi="Calibri" w:eastAsia="Calibri" w:cs=""/>
+                <w:kern w:val="0"/>
+                <w:sz w:val="22"/>
+                <w:szCs w:val="22"/>
+                <w:lang w:val="fr-CH" w:eastAsia="en-US" w:bidi="ar-SA"/>
+              </w:rPr>
+            </w:pPr>
+            <w:r>
+              <w:rPr>
+                <w:rFonts w:eastAsia="Calibri" w:cs=""/>
+                <w:kern w:val="0"/>
+                <w:sz w:val="22"/>
+                <w:szCs w:val="22"/>
+                <w:lang w:val="fr-CH" w:eastAsia="en-US" w:bidi="ar-SA"/>
+              </w:rPr>
               <w:t xml:space="preserve">Lancement du jeu </w:t>
             </w:r>
           </w:p>
@@ -115,23 +344,94 @@
         <w:tc>
           <w:tcPr>
             <w:tcW w:w="3021" w:type="dxa"/>
-          </w:tcPr>
-          <w:p/>
+            <w:tcBorders/>
+          </w:tcPr>
+          <w:p>
+            <w:pPr>
+              <w:pStyle w:val="Normal"/>
+              <w:widowControl/>
+              <w:spacing w:lineRule="auto" w:line="240" w:before="0" w:after="0"/>
+              <w:jc w:val="left"/>
+              <w:rPr>
+                <w:rFonts w:ascii="Calibri" w:hAnsi="Calibri" w:eastAsia="Calibri" w:cs=""/>
+                <w:kern w:val="0"/>
+                <w:sz w:val="22"/>
+                <w:szCs w:val="22"/>
+                <w:lang w:val="fr-CH" w:eastAsia="en-US" w:bidi="ar-SA"/>
+              </w:rPr>
+            </w:pPr>
+            <w:r>
+              <w:rPr>
+                <w:rFonts w:eastAsia="Calibri" w:cs=""/>
+                <w:kern w:val="0"/>
+                <w:sz w:val="22"/>
+                <w:szCs w:val="22"/>
+                <w:lang w:val="fr-CH" w:eastAsia="en-US" w:bidi="ar-SA"/>
+              </w:rPr>
+              <w:t>12.10</w:t>
+            </w:r>
+          </w:p>
         </w:tc>
         <w:tc>
           <w:tcPr>
             <w:tcW w:w="3021" w:type="dxa"/>
-          </w:tcPr>
-          <w:p/>
+            <w:tcBorders/>
+          </w:tcPr>
+          <w:p>
+            <w:pPr>
+              <w:pStyle w:val="Normal"/>
+              <w:widowControl/>
+              <w:spacing w:lineRule="auto" w:line="240" w:before="0" w:after="0"/>
+              <w:jc w:val="left"/>
+              <w:rPr>
+                <w:rFonts w:ascii="Calibri" w:hAnsi="Calibri" w:eastAsia="Calibri" w:cs=""/>
+                <w:kern w:val="0"/>
+                <w:sz w:val="22"/>
+                <w:szCs w:val="22"/>
+                <w:lang w:val="fr-CH" w:eastAsia="en-US" w:bidi="ar-SA"/>
+              </w:rPr>
+            </w:pPr>
+            <w:r>
+              <w:rPr>
+                <w:rFonts w:eastAsia="Calibri" w:cs=""/>
+                <w:kern w:val="0"/>
+                <w:sz w:val="22"/>
+                <w:szCs w:val="22"/>
+                <w:lang w:val="fr-CH" w:eastAsia="en-US" w:bidi="ar-SA"/>
+              </w:rPr>
+            </w:r>
+          </w:p>
         </w:tc>
       </w:tr>
       <w:tr>
+        <w:trPr/>
         <w:tc>
           <w:tcPr>
             <w:tcW w:w="3020" w:type="dxa"/>
-          </w:tcPr>
-          <w:p>
-            <w:r>
+            <w:tcBorders/>
+          </w:tcPr>
+          <w:p>
+            <w:pPr>
+              <w:pStyle w:val="Normal"/>
+              <w:widowControl/>
+              <w:spacing w:lineRule="auto" w:line="240" w:before="0" w:after="0"/>
+              <w:jc w:val="left"/>
+              <w:rPr>
+                <w:rFonts w:ascii="Calibri" w:hAnsi="Calibri" w:eastAsia="Calibri" w:cs=""/>
+                <w:kern w:val="0"/>
+                <w:sz w:val="22"/>
+                <w:szCs w:val="22"/>
+                <w:lang w:val="fr-CH" w:eastAsia="en-US" w:bidi="ar-SA"/>
+              </w:rPr>
+            </w:pPr>
+            <w:r>
+              <w:rPr>
+                <w:rFonts w:eastAsia="Calibri" w:cs=""/>
+                <w:kern w:val="0"/>
+                <w:sz w:val="22"/>
+                <w:szCs w:val="22"/>
+                <w:lang w:val="fr-CH" w:eastAsia="en-US" w:bidi="ar-SA"/>
+              </w:rPr>
               <w:t>Menu Pause</w:t>
             </w:r>
           </w:p>
@@ -139,23 +439,93 @@
         <w:tc>
           <w:tcPr>
             <w:tcW w:w="3021" w:type="dxa"/>
-          </w:tcPr>
-          <w:p/>
+            <w:tcBorders/>
+          </w:tcPr>
+          <w:p>
+            <w:pPr>
+              <w:pStyle w:val="Normal"/>
+              <w:widowControl/>
+              <w:spacing w:lineRule="auto" w:line="240" w:before="0" w:after="0"/>
+              <w:jc w:val="left"/>
+              <w:rPr>
+                <w:rFonts w:ascii="Calibri" w:hAnsi="Calibri" w:eastAsia="Calibri" w:cs=""/>
+                <w:kern w:val="0"/>
+                <w:sz w:val="22"/>
+                <w:szCs w:val="22"/>
+                <w:lang w:val="fr-CH" w:eastAsia="en-US" w:bidi="ar-SA"/>
+              </w:rPr>
+            </w:pPr>
+            <w:r>
+              <w:rPr>
+                <w:rFonts w:eastAsia="Calibri" w:cs=""/>
+                <w:kern w:val="0"/>
+                <w:sz w:val="22"/>
+                <w:szCs w:val="22"/>
+                <w:lang w:val="fr-CH" w:eastAsia="en-US" w:bidi="ar-SA"/>
+              </w:rPr>
+            </w:r>
+          </w:p>
         </w:tc>
         <w:tc>
           <w:tcPr>
             <w:tcW w:w="3021" w:type="dxa"/>
-          </w:tcPr>
-          <w:p/>
+            <w:tcBorders/>
+          </w:tcPr>
+          <w:p>
+            <w:pPr>
+              <w:pStyle w:val="Normal"/>
+              <w:widowControl/>
+              <w:spacing w:lineRule="auto" w:line="240" w:before="0" w:after="0"/>
+              <w:jc w:val="left"/>
+              <w:rPr>
+                <w:rFonts w:ascii="Calibri" w:hAnsi="Calibri" w:eastAsia="Calibri" w:cs=""/>
+                <w:kern w:val="0"/>
+                <w:sz w:val="22"/>
+                <w:szCs w:val="22"/>
+                <w:lang w:val="fr-CH" w:eastAsia="en-US" w:bidi="ar-SA"/>
+              </w:rPr>
+            </w:pPr>
+            <w:r>
+              <w:rPr>
+                <w:rFonts w:eastAsia="Calibri" w:cs=""/>
+                <w:kern w:val="0"/>
+                <w:sz w:val="22"/>
+                <w:szCs w:val="22"/>
+                <w:lang w:val="fr-CH" w:eastAsia="en-US" w:bidi="ar-SA"/>
+              </w:rPr>
+            </w:r>
+          </w:p>
         </w:tc>
       </w:tr>
       <w:tr>
+        <w:trPr/>
         <w:tc>
           <w:tcPr>
             <w:tcW w:w="3020" w:type="dxa"/>
-          </w:tcPr>
-          <w:p>
-            <w:r>
+            <w:tcBorders/>
+          </w:tcPr>
+          <w:p>
+            <w:pPr>
+              <w:pStyle w:val="Normal"/>
+              <w:widowControl/>
+              <w:spacing w:lineRule="auto" w:line="240" w:before="0" w:after="0"/>
+              <w:jc w:val="left"/>
+              <w:rPr>
+                <w:rFonts w:ascii="Calibri" w:hAnsi="Calibri" w:eastAsia="Calibri" w:cs=""/>
+                <w:kern w:val="0"/>
+                <w:sz w:val="22"/>
+                <w:szCs w:val="22"/>
+                <w:lang w:val="fr-CH" w:eastAsia="en-US" w:bidi="ar-SA"/>
+              </w:rPr>
+            </w:pPr>
+            <w:r>
+              <w:rPr>
+                <w:rFonts w:eastAsia="Calibri" w:cs=""/>
+                <w:kern w:val="0"/>
+                <w:sz w:val="22"/>
+                <w:szCs w:val="22"/>
+                <w:lang w:val="fr-CH" w:eastAsia="en-US" w:bidi="ar-SA"/>
+              </w:rPr>
               <w:t>Contrôle du vaisseau</w:t>
             </w:r>
           </w:p>
@@ -163,23 +533,94 @@
         <w:tc>
           <w:tcPr>
             <w:tcW w:w="3021" w:type="dxa"/>
-          </w:tcPr>
-          <w:p/>
+            <w:tcBorders/>
+          </w:tcPr>
+          <w:p>
+            <w:pPr>
+              <w:pStyle w:val="Normal"/>
+              <w:widowControl/>
+              <w:spacing w:lineRule="auto" w:line="240" w:before="0" w:after="0"/>
+              <w:jc w:val="left"/>
+              <w:rPr>
+                <w:rFonts w:ascii="Calibri" w:hAnsi="Calibri" w:eastAsia="Calibri" w:cs=""/>
+                <w:kern w:val="0"/>
+                <w:sz w:val="22"/>
+                <w:szCs w:val="22"/>
+                <w:lang w:val="fr-CH" w:eastAsia="en-US" w:bidi="ar-SA"/>
+              </w:rPr>
+            </w:pPr>
+            <w:r>
+              <w:rPr>
+                <w:rFonts w:eastAsia="Calibri" w:cs=""/>
+                <w:kern w:val="0"/>
+                <w:sz w:val="22"/>
+                <w:szCs w:val="22"/>
+                <w:lang w:val="fr-CH" w:eastAsia="en-US" w:bidi="ar-SA"/>
+              </w:rPr>
+              <w:t>12.10</w:t>
+            </w:r>
+          </w:p>
         </w:tc>
         <w:tc>
           <w:tcPr>
             <w:tcW w:w="3021" w:type="dxa"/>
-          </w:tcPr>
-          <w:p/>
+            <w:tcBorders/>
+          </w:tcPr>
+          <w:p>
+            <w:pPr>
+              <w:pStyle w:val="Normal"/>
+              <w:widowControl/>
+              <w:spacing w:lineRule="auto" w:line="240" w:before="0" w:after="0"/>
+              <w:jc w:val="left"/>
+              <w:rPr>
+                <w:rFonts w:ascii="Calibri" w:hAnsi="Calibri" w:eastAsia="Calibri" w:cs=""/>
+                <w:kern w:val="0"/>
+                <w:sz w:val="22"/>
+                <w:szCs w:val="22"/>
+                <w:lang w:val="fr-CH" w:eastAsia="en-US" w:bidi="ar-SA"/>
+              </w:rPr>
+            </w:pPr>
+            <w:r>
+              <w:rPr>
+                <w:rFonts w:eastAsia="Calibri" w:cs=""/>
+                <w:kern w:val="0"/>
+                <w:sz w:val="22"/>
+                <w:szCs w:val="22"/>
+                <w:lang w:val="fr-CH" w:eastAsia="en-US" w:bidi="ar-SA"/>
+              </w:rPr>
+            </w:r>
+          </w:p>
         </w:tc>
       </w:tr>
       <w:tr>
+        <w:trPr/>
         <w:tc>
           <w:tcPr>
             <w:tcW w:w="3020" w:type="dxa"/>
-          </w:tcPr>
-          <w:p>
-            <w:r>
+            <w:tcBorders/>
+          </w:tcPr>
+          <w:p>
+            <w:pPr>
+              <w:pStyle w:val="Normal"/>
+              <w:widowControl/>
+              <w:spacing w:lineRule="auto" w:line="240" w:before="0" w:after="0"/>
+              <w:jc w:val="left"/>
+              <w:rPr>
+                <w:rFonts w:ascii="Calibri" w:hAnsi="Calibri" w:eastAsia="Calibri" w:cs=""/>
+                <w:kern w:val="0"/>
+                <w:sz w:val="22"/>
+                <w:szCs w:val="22"/>
+                <w:lang w:val="fr-CH" w:eastAsia="en-US" w:bidi="ar-SA"/>
+              </w:rPr>
+            </w:pPr>
+            <w:r>
+              <w:rPr>
+                <w:rFonts w:eastAsia="Calibri" w:cs=""/>
+                <w:kern w:val="0"/>
+                <w:sz w:val="22"/>
+                <w:szCs w:val="22"/>
+                <w:lang w:val="fr-CH" w:eastAsia="en-US" w:bidi="ar-SA"/>
+              </w:rPr>
               <w:t>Affichage en jeu</w:t>
             </w:r>
           </w:p>
@@ -187,23 +628,93 @@
         <w:tc>
           <w:tcPr>
             <w:tcW w:w="3021" w:type="dxa"/>
-          </w:tcPr>
-          <w:p/>
+            <w:tcBorders/>
+          </w:tcPr>
+          <w:p>
+            <w:pPr>
+              <w:pStyle w:val="Normal"/>
+              <w:widowControl/>
+              <w:spacing w:lineRule="auto" w:line="240" w:before="0" w:after="0"/>
+              <w:jc w:val="left"/>
+              <w:rPr>
+                <w:rFonts w:ascii="Calibri" w:hAnsi="Calibri" w:eastAsia="Calibri" w:cs=""/>
+                <w:kern w:val="0"/>
+                <w:sz w:val="22"/>
+                <w:szCs w:val="22"/>
+                <w:lang w:val="fr-CH" w:eastAsia="en-US" w:bidi="ar-SA"/>
+              </w:rPr>
+            </w:pPr>
+            <w:r>
+              <w:rPr>
+                <w:rFonts w:eastAsia="Calibri" w:cs=""/>
+                <w:kern w:val="0"/>
+                <w:sz w:val="22"/>
+                <w:szCs w:val="22"/>
+                <w:lang w:val="fr-CH" w:eastAsia="en-US" w:bidi="ar-SA"/>
+              </w:rPr>
+            </w:r>
+          </w:p>
         </w:tc>
         <w:tc>
           <w:tcPr>
             <w:tcW w:w="3021" w:type="dxa"/>
-          </w:tcPr>
-          <w:p/>
+            <w:tcBorders/>
+          </w:tcPr>
+          <w:p>
+            <w:pPr>
+              <w:pStyle w:val="Normal"/>
+              <w:widowControl/>
+              <w:spacing w:lineRule="auto" w:line="240" w:before="0" w:after="0"/>
+              <w:jc w:val="left"/>
+              <w:rPr>
+                <w:rFonts w:ascii="Calibri" w:hAnsi="Calibri" w:eastAsia="Calibri" w:cs=""/>
+                <w:kern w:val="0"/>
+                <w:sz w:val="22"/>
+                <w:szCs w:val="22"/>
+                <w:lang w:val="fr-CH" w:eastAsia="en-US" w:bidi="ar-SA"/>
+              </w:rPr>
+            </w:pPr>
+            <w:r>
+              <w:rPr>
+                <w:rFonts w:eastAsia="Calibri" w:cs=""/>
+                <w:kern w:val="0"/>
+                <w:sz w:val="22"/>
+                <w:szCs w:val="22"/>
+                <w:lang w:val="fr-CH" w:eastAsia="en-US" w:bidi="ar-SA"/>
+              </w:rPr>
+            </w:r>
+          </w:p>
         </w:tc>
       </w:tr>
       <w:tr>
+        <w:trPr/>
         <w:tc>
           <w:tcPr>
             <w:tcW w:w="3020" w:type="dxa"/>
-          </w:tcPr>
-          <w:p>
-            <w:r>
+            <w:tcBorders/>
+          </w:tcPr>
+          <w:p>
+            <w:pPr>
+              <w:pStyle w:val="Normal"/>
+              <w:widowControl/>
+              <w:spacing w:lineRule="auto" w:line="240" w:before="0" w:after="0"/>
+              <w:jc w:val="left"/>
+              <w:rPr>
+                <w:rFonts w:ascii="Calibri" w:hAnsi="Calibri" w:eastAsia="Calibri" w:cs=""/>
+                <w:kern w:val="0"/>
+                <w:sz w:val="22"/>
+                <w:szCs w:val="22"/>
+                <w:lang w:val="fr-CH" w:eastAsia="en-US" w:bidi="ar-SA"/>
+              </w:rPr>
+            </w:pPr>
+            <w:r>
+              <w:rPr>
+                <w:rFonts w:eastAsia="Calibri" w:cs=""/>
+                <w:kern w:val="0"/>
+                <w:sz w:val="22"/>
+                <w:szCs w:val="22"/>
+                <w:lang w:val="fr-CH" w:eastAsia="en-US" w:bidi="ar-SA"/>
+              </w:rPr>
               <w:t>Fonction de tir</w:t>
             </w:r>
           </w:p>
@@ -211,34 +722,97 @@
         <w:tc>
           <w:tcPr>
             <w:tcW w:w="3021" w:type="dxa"/>
-          </w:tcPr>
-          <w:p/>
+            <w:tcBorders/>
+          </w:tcPr>
+          <w:p>
+            <w:pPr>
+              <w:pStyle w:val="Normal"/>
+              <w:widowControl/>
+              <w:spacing w:lineRule="auto" w:line="240" w:before="0" w:after="0"/>
+              <w:jc w:val="left"/>
+              <w:rPr>
+                <w:rFonts w:ascii="Calibri" w:hAnsi="Calibri" w:eastAsia="Calibri" w:cs=""/>
+                <w:kern w:val="0"/>
+                <w:sz w:val="22"/>
+                <w:szCs w:val="22"/>
+                <w:lang w:val="fr-CH" w:eastAsia="en-US" w:bidi="ar-SA"/>
+              </w:rPr>
+            </w:pPr>
+            <w:r>
+              <w:rPr>
+                <w:rFonts w:eastAsia="Calibri" w:cs=""/>
+                <w:kern w:val="0"/>
+                <w:sz w:val="22"/>
+                <w:szCs w:val="22"/>
+                <w:lang w:val="fr-CH" w:eastAsia="en-US" w:bidi="ar-SA"/>
+              </w:rPr>
+            </w:r>
+          </w:p>
         </w:tc>
         <w:tc>
           <w:tcPr>
             <w:tcW w:w="3021" w:type="dxa"/>
-          </w:tcPr>
-          <w:p/>
+            <w:tcBorders/>
+          </w:tcPr>
+          <w:p>
+            <w:pPr>
+              <w:pStyle w:val="Normal"/>
+              <w:widowControl/>
+              <w:spacing w:lineRule="auto" w:line="240" w:before="0" w:after="0"/>
+              <w:jc w:val="left"/>
+              <w:rPr>
+                <w:rFonts w:ascii="Calibri" w:hAnsi="Calibri" w:eastAsia="Calibri" w:cs=""/>
+                <w:kern w:val="0"/>
+                <w:sz w:val="22"/>
+                <w:szCs w:val="22"/>
+                <w:lang w:val="fr-CH" w:eastAsia="en-US" w:bidi="ar-SA"/>
+              </w:rPr>
+            </w:pPr>
+            <w:r>
+              <w:rPr>
+                <w:rFonts w:eastAsia="Calibri" w:cs=""/>
+                <w:kern w:val="0"/>
+                <w:sz w:val="22"/>
+                <w:szCs w:val="22"/>
+                <w:lang w:val="fr-CH" w:eastAsia="en-US" w:bidi="ar-SA"/>
+              </w:rPr>
+            </w:r>
+          </w:p>
         </w:tc>
       </w:tr>
     </w:tbl>
-    <w:p/>
+    <w:p>
+      <w:pPr>
+        <w:pStyle w:val="Normal"/>
+        <w:widowControl/>
+        <w:bidi w:val="0"/>
+        <w:spacing w:lineRule="auto" w:line="259" w:before="0" w:after="160"/>
+        <w:jc w:val="left"/>
+        <w:rPr/>
+      </w:pPr>
+      <w:r>
+        <w:rPr/>
+      </w:r>
+    </w:p>
     <w:sectPr>
+      <w:type w:val="nextPage"/>
       <w:pgSz w:w="11906" w:h="16838"/>
-      <w:pgMar w:top="1417" w:right="1417" w:bottom="1417" w:left="1417" w:header="708" w:footer="708" w:gutter="0"/>
-      <w:cols w:space="708"/>
-      <w:docGrid w:linePitch="360"/>
+      <w:pgMar w:left="1417" w:right="1417" w:gutter="0" w:header="0" w:top="1417" w:footer="0" w:bottom="1417"/>
+      <w:pgNumType w:fmt="decimal"/>
+      <w:formProt w:val="false"/>
+      <w:textDirection w:val="lrTb"/>
+      <w:docGrid w:type="default" w:linePitch="360" w:charSpace="4096"/>
     </w:sectPr>
   </w:body>
 </w:document>
 </file>
 
 <file path=word/styles.xml><?xml version="1.0" encoding="utf-8"?>
-<w:styles xmlns:mc="http://schemas.openxmlformats.org/markup-compatibility/2006" xmlns:r="http://schemas.openxmlformats.org/officeDocument/2006/relationships" xmlns:w="http://schemas.openxmlformats.org/wordprocessingml/2006/main" xmlns:w14="http://schemas.microsoft.com/office/word/2010/wordml" xmlns:w15="http://schemas.microsoft.com/office/word/2012/wordml" xmlns:w16cex="http://schemas.microsoft.com/office/word/2018/wordml/cex" xmlns:w16cid="http://schemas.microsoft.com/office/word/2016/wordml/cid" xmlns:w16="http://schemas.microsoft.com/office/word/2018/wordml" xmlns:w16se="http://schemas.microsoft.com/office/word/2015/wordml/symex" mc:Ignorable="w14 w15 w16se w16cid w16 w16cex">
+<w:styles xmlns:w="http://schemas.openxmlformats.org/wordprocessingml/2006/main" xmlns:w14="http://schemas.microsoft.com/office/word/2010/wordml" xmlns:mc="http://schemas.openxmlformats.org/markup-compatibility/2006" mc:Ignorable="w14">
   <w:docDefaults>
     <w:rPrDefault>
       <w:rPr>
-        <w:rFonts w:asciiTheme="minorHAnsi" w:eastAsiaTheme="minorHAnsi" w:hAnsiTheme="minorHAnsi" w:cstheme="minorBidi"/>
+        <w:rFonts w:ascii="Calibri" w:hAnsi="Calibri" w:eastAsia="Calibri" w:cs="" w:asciiTheme="minorHAnsi" w:cstheme="minorBidi" w:eastAsiaTheme="minorHAnsi" w:hAnsiTheme="minorHAnsi"/>
         <w:sz w:val="22"/>
         <w:szCs w:val="22"/>
         <w:lang w:val="fr-CH" w:eastAsia="en-US" w:bidi="ar-SA"/>
@@ -246,21 +820,21 @@
     </w:rPrDefault>
     <w:pPrDefault>
       <w:pPr>
-        <w:spacing w:after="160" w:line="259" w:lineRule="auto"/>
+        <w:suppressAutoHyphens w:val="true"/>
       </w:pPr>
     </w:pPrDefault>
   </w:docDefaults>
   <w:latentStyles w:defLockedState="0" w:defUIPriority="99" w:defSemiHidden="0" w:defUnhideWhenUsed="0" w:defQFormat="0" w:count="376">
     <w:lsdException w:name="Normal" w:uiPriority="0" w:qFormat="1"/>
     <w:lsdException w:name="heading 1" w:uiPriority="9" w:qFormat="1"/>
-    <w:lsdException w:name="heading 2" w:semiHidden="1" w:uiPriority="9" w:unhideWhenUsed="1" w:qFormat="1"/>
-    <w:lsdException w:name="heading 3" w:semiHidden="1" w:uiPriority="9" w:unhideWhenUsed="1" w:qFormat="1"/>
-    <w:lsdException w:name="heading 4" w:semiHidden="1" w:uiPriority="9" w:unhideWhenUsed="1" w:qFormat="1"/>
-    <w:lsdException w:name="heading 5" w:semiHidden="1" w:uiPriority="9" w:unhideWhenUsed="1" w:qFormat="1"/>
-    <w:lsdException w:name="heading 6" w:semiHidden="1" w:uiPriority="9" w:unhideWhenUsed="1" w:qFormat="1"/>
-    <w:lsdException w:name="heading 7" w:semiHidden="1" w:uiPriority="9" w:unhideWhenUsed="1" w:qFormat="1"/>
-    <w:lsdException w:name="heading 8" w:semiHidden="1" w:uiPriority="9" w:unhideWhenUsed="1" w:qFormat="1"/>
-    <w:lsdException w:name="heading 9" w:semiHidden="1" w:uiPriority="9" w:unhideWhenUsed="1" w:qFormat="1"/>
+    <w:lsdException w:name="heading 2" w:uiPriority="9" w:semiHidden="1" w:unhideWhenUsed="1" w:qFormat="1"/>
+    <w:lsdException w:name="heading 3" w:uiPriority="9" w:semiHidden="1" w:unhideWhenUsed="1" w:qFormat="1"/>
+    <w:lsdException w:name="heading 4" w:uiPriority="9" w:semiHidden="1" w:unhideWhenUsed="1" w:qFormat="1"/>
+    <w:lsdException w:name="heading 5" w:uiPriority="9" w:semiHidden="1" w:unhideWhenUsed="1" w:qFormat="1"/>
+    <w:lsdException w:name="heading 6" w:uiPriority="9" w:semiHidden="1" w:unhideWhenUsed="1" w:qFormat="1"/>
+    <w:lsdException w:name="heading 7" w:uiPriority="9" w:semiHidden="1" w:unhideWhenUsed="1" w:qFormat="1"/>
+    <w:lsdException w:name="heading 8" w:uiPriority="9" w:semiHidden="1" w:unhideWhenUsed="1" w:qFormat="1"/>
+    <w:lsdException w:name="heading 9" w:uiPriority="9" w:semiHidden="1" w:unhideWhenUsed="1" w:qFormat="1"/>
     <w:lsdException w:name="index 1" w:semiHidden="1" w:unhideWhenUsed="1"/>
     <w:lsdException w:name="index 2" w:semiHidden="1" w:unhideWhenUsed="1"/>
     <w:lsdException w:name="index 3" w:semiHidden="1" w:unhideWhenUsed="1"/>
@@ -270,22 +844,22 @@
     <w:lsdException w:name="index 7" w:semiHidden="1" w:unhideWhenUsed="1"/>
     <w:lsdException w:name="index 8" w:semiHidden="1" w:unhideWhenUsed="1"/>
     <w:lsdException w:name="index 9" w:semiHidden="1" w:unhideWhenUsed="1"/>
-    <w:lsdException w:name="toc 1" w:semiHidden="1" w:uiPriority="39" w:unhideWhenUsed="1"/>
-    <w:lsdException w:name="toc 2" w:semiHidden="1" w:uiPriority="39" w:unhideWhenUsed="1"/>
-    <w:lsdException w:name="toc 3" w:semiHidden="1" w:uiPriority="39" w:unhideWhenUsed="1"/>
-    <w:lsdException w:name="toc 4" w:semiHidden="1" w:uiPriority="39" w:unhideWhenUsed="1"/>
-    <w:lsdException w:name="toc 5" w:semiHidden="1" w:uiPriority="39" w:unhideWhenUsed="1"/>
-    <w:lsdException w:name="toc 6" w:semiHidden="1" w:uiPriority="39" w:unhideWhenUsed="1"/>
-    <w:lsdException w:name="toc 7" w:semiHidden="1" w:uiPriority="39" w:unhideWhenUsed="1"/>
-    <w:lsdException w:name="toc 8" w:semiHidden="1" w:uiPriority="39" w:unhideWhenUsed="1"/>
-    <w:lsdException w:name="toc 9" w:semiHidden="1" w:uiPriority="39" w:unhideWhenUsed="1"/>
+    <w:lsdException w:name="toc 1" w:uiPriority="39" w:semiHidden="1" w:unhideWhenUsed="1"/>
+    <w:lsdException w:name="toc 2" w:uiPriority="39" w:semiHidden="1" w:unhideWhenUsed="1"/>
+    <w:lsdException w:name="toc 3" w:uiPriority="39" w:semiHidden="1" w:unhideWhenUsed="1"/>
+    <w:lsdException w:name="toc 4" w:uiPriority="39" w:semiHidden="1" w:unhideWhenUsed="1"/>
+    <w:lsdException w:name="toc 5" w:uiPriority="39" w:semiHidden="1" w:unhideWhenUsed="1"/>
+    <w:lsdException w:name="toc 6" w:uiPriority="39" w:semiHidden="1" w:unhideWhenUsed="1"/>
+    <w:lsdException w:name="toc 7" w:uiPriority="39" w:semiHidden="1" w:unhideWhenUsed="1"/>
+    <w:lsdException w:name="toc 8" w:uiPriority="39" w:semiHidden="1" w:unhideWhenUsed="1"/>
+    <w:lsdException w:name="toc 9" w:uiPriority="39" w:semiHidden="1" w:unhideWhenUsed="1"/>
     <w:lsdException w:name="Normal Indent" w:semiHidden="1" w:unhideWhenUsed="1"/>
     <w:lsdException w:name="footnote text" w:semiHidden="1" w:unhideWhenUsed="1"/>
     <w:lsdException w:name="annotation text" w:semiHidden="1" w:unhideWhenUsed="1"/>
     <w:lsdException w:name="header" w:semiHidden="1" w:unhideWhenUsed="1"/>
     <w:lsdException w:name="footer" w:semiHidden="1" w:unhideWhenUsed="1"/>
     <w:lsdException w:name="index heading" w:semiHidden="1" w:unhideWhenUsed="1"/>
-    <w:lsdException w:name="caption" w:semiHidden="1" w:uiPriority="35" w:unhideWhenUsed="1" w:qFormat="1"/>
+    <w:lsdException w:name="caption" w:uiPriority="35" w:semiHidden="1" w:unhideWhenUsed="1" w:qFormat="1"/>
     <w:lsdException w:name="table of figures" w:semiHidden="1" w:unhideWhenUsed="1"/>
     <w:lsdException w:name="envelope address" w:semiHidden="1" w:unhideWhenUsed="1"/>
     <w:lsdException w:name="envelope return" w:semiHidden="1" w:unhideWhenUsed="1"/>
@@ -316,7 +890,7 @@
     <w:lsdException w:name="Title" w:uiPriority="10" w:qFormat="1"/>
     <w:lsdException w:name="Closing" w:semiHidden="1" w:unhideWhenUsed="1"/>
     <w:lsdException w:name="Signature" w:semiHidden="1" w:unhideWhenUsed="1"/>
-    <w:lsdException w:name="Default Paragraph Font" w:semiHidden="1" w:uiPriority="1" w:unhideWhenUsed="1"/>
+    <w:lsdException w:name="Default Paragraph Font" w:uiPriority="1" w:semiHidden="1" w:unhideWhenUsed="1"/>
     <w:lsdException w:name="Body Text" w:semiHidden="1" w:unhideWhenUsed="1"/>
     <w:lsdException w:name="Body Text Indent" w:semiHidden="1" w:unhideWhenUsed="1"/>
     <w:lsdException w:name="List Continue" w:semiHidden="1" w:unhideWhenUsed="1"/>
@@ -516,8 +1090,8 @@
     <w:lsdException w:name="Subtle Reference" w:uiPriority="31" w:qFormat="1"/>
     <w:lsdException w:name="Intense Reference" w:uiPriority="32" w:qFormat="1"/>
     <w:lsdException w:name="Book Title" w:uiPriority="33" w:qFormat="1"/>
-    <w:lsdException w:name="Bibliography" w:semiHidden="1" w:uiPriority="37" w:unhideWhenUsed="1"/>
-    <w:lsdException w:name="TOC Heading" w:semiHidden="1" w:uiPriority="39" w:unhideWhenUsed="1" w:qFormat="1"/>
+    <w:lsdException w:name="Bibliography" w:uiPriority="37" w:semiHidden="1" w:unhideWhenUsed="1"/>
+    <w:lsdException w:name="TOC Heading" w:uiPriority="39" w:semiHidden="1" w:unhideWhenUsed="1" w:qFormat="1"/>
     <w:lsdException w:name="Plain Table 1" w:uiPriority="41"/>
     <w:lsdException w:name="Plain Table 2" w:uiPriority="42"/>
     <w:lsdException w:name="Plain Table 3" w:uiPriority="43"/>
@@ -628,15 +1202,97 @@
     <w:lsdException w:name="Unresolved Mention" w:semiHidden="1" w:unhideWhenUsed="1"/>
     <w:lsdException w:name="Smart Link" w:semiHidden="1" w:unhideWhenUsed="1"/>
   </w:latentStyles>
-  <w:style w:type="paragraph" w:default="1" w:styleId="Normal">
+  <w:style w:type="paragraph" w:styleId="Normal" w:default="1">
     <w:name w:val="Normal"/>
     <w:qFormat/>
+    <w:pPr>
+      <w:widowControl/>
+      <w:bidi w:val="0"/>
+      <w:spacing w:lineRule="auto" w:line="259" w:before="0" w:after="160"/>
+      <w:jc w:val="left"/>
+    </w:pPr>
+    <w:rPr>
+      <w:rFonts w:ascii="Calibri" w:hAnsi="Calibri" w:eastAsia="Calibri" w:cs="" w:asciiTheme="minorHAnsi" w:cstheme="minorBidi" w:eastAsiaTheme="minorHAnsi" w:hAnsiTheme="minorHAnsi"/>
+      <w:color w:val="auto"/>
+      <w:kern w:val="0"/>
+      <w:sz w:val="22"/>
+      <w:szCs w:val="22"/>
+      <w:lang w:val="fr-CH" w:eastAsia="en-US" w:bidi="ar-SA"/>
+    </w:rPr>
   </w:style>
-  <w:style w:type="character" w:default="1" w:styleId="Policepardfaut">
+  <w:style w:type="character" w:styleId="DefaultParagraphFont" w:default="1">
     <w:name w:val="Default Paragraph Font"/>
     <w:uiPriority w:val="1"/>
     <w:semiHidden/>
     <w:unhideWhenUsed/>
+    <w:qFormat/>
+    <w:rPr/>
+  </w:style>
+  <w:style w:type="paragraph" w:styleId="Titre">
+    <w:name w:val="Titre"/>
+    <w:basedOn w:val="Normal"/>
+    <w:next w:val="Corpsdetexte"/>
+    <w:qFormat/>
+    <w:pPr>
+      <w:keepNext w:val="true"/>
+      <w:spacing w:before="240" w:after="120"/>
+    </w:pPr>
+    <w:rPr>
+      <w:rFonts w:ascii="Liberation Sans" w:hAnsi="Liberation Sans" w:eastAsia="Microsoft YaHei" w:cs="Lucida Sans"/>
+      <w:sz w:val="28"/>
+      <w:szCs w:val="28"/>
+    </w:rPr>
+  </w:style>
+  <w:style w:type="paragraph" w:styleId="Corpsdetexte">
+    <w:name w:val="Body Text"/>
+    <w:basedOn w:val="Normal"/>
+    <w:pPr>
+      <w:spacing w:lineRule="auto" w:line="276" w:before="0" w:after="140"/>
+    </w:pPr>
+    <w:rPr/>
+  </w:style>
+  <w:style w:type="paragraph" w:styleId="Liste">
+    <w:name w:val="List"/>
+    <w:basedOn w:val="Corpsdetexte"/>
+    <w:pPr/>
+    <w:rPr>
+      <w:rFonts w:cs="Lucida Sans"/>
+    </w:rPr>
+  </w:style>
+  <w:style w:type="paragraph" w:styleId="Lgende">
+    <w:name w:val="Caption"/>
+    <w:basedOn w:val="Normal"/>
+    <w:qFormat/>
+    <w:pPr>
+      <w:suppressLineNumbers/>
+      <w:spacing w:before="120" w:after="120"/>
+    </w:pPr>
+    <w:rPr>
+      <w:rFonts w:cs="Lucida Sans"/>
+      <w:i/>
+      <w:iCs/>
+      <w:sz w:val="24"/>
+      <w:szCs w:val="24"/>
+    </w:rPr>
+  </w:style>
+  <w:style w:type="paragraph" w:styleId="Index">
+    <w:name w:val="Index"/>
+    <w:basedOn w:val="Normal"/>
+    <w:qFormat/>
+    <w:pPr>
+      <w:suppressLineNumbers/>
+    </w:pPr>
+    <w:rPr>
+      <w:rFonts w:cs="Lucida Sans"/>
+      <w:lang w:val="zxx" w:eastAsia="zxx" w:bidi="zxx"/>
+    </w:rPr>
+  </w:style>
+  <w:style w:type="numbering" w:styleId="NoList" w:default="1">
+    <w:name w:val="No List"/>
+    <w:uiPriority w:val="99"/>
+    <w:semiHidden/>
+    <w:unhideWhenUsed/>
+    <w:qFormat/>
   </w:style>
   <w:style w:type="table" w:default="1" w:styleId="TableauNormal">
     <w:name w:val="Normal Table"/>
@@ -644,7 +1300,6 @@
     <w:semiHidden/>
     <w:unhideWhenUsed/>
     <w:tblPr>
-      <w:tblInd w:w="0" w:type="dxa"/>
       <w:tblCellMar>
         <w:top w:w="0" w:type="dxa"/>
         <w:left w:w="108" w:type="dxa"/>
@@ -653,28 +1308,22 @@
       </w:tblCellMar>
     </w:tblPr>
   </w:style>
-  <w:style w:type="numbering" w:default="1" w:styleId="Aucuneliste">
-    <w:name w:val="No List"/>
-    <w:uiPriority w:val="99"/>
-    <w:semiHidden/>
-    <w:unhideWhenUsed/>
-  </w:style>
   <w:style w:type="table" w:styleId="Grilledutableau">
     <w:name w:val="Table Grid"/>
     <w:basedOn w:val="TableauNormal"/>
     <w:uiPriority w:val="39"/>
-    <w:rsid w:val="008E6B8C"/>
+    <w:rsid w:val="008e6b8c"/>
     <w:pPr>
       <w:spacing w:after="0" w:line="240" w:lineRule="auto"/>
     </w:pPr>
     <w:tblPr>
       <w:tblBorders>
-        <w:top w:val="single" w:sz="4" w:space="0" w:color="auto"/>
-        <w:left w:val="single" w:sz="4" w:space="0" w:color="auto"/>
-        <w:bottom w:val="single" w:sz="4" w:space="0" w:color="auto"/>
-        <w:right w:val="single" w:sz="4" w:space="0" w:color="auto"/>
-        <w:insideH w:val="single" w:sz="4" w:space="0" w:color="auto"/>
-        <w:insideV w:val="single" w:sz="4" w:space="0" w:color="auto"/>
+        <w:top w:val="single" w:color="auto" w:sz="4" w:space="0"/>
+        <w:left w:val="single" w:color="auto" w:sz="4" w:space="0"/>
+        <w:bottom w:val="single" w:color="auto" w:sz="4" w:space="0"/>
+        <w:right w:val="single" w:color="auto" w:sz="4" w:space="0"/>
+        <w:insideH w:val="single" w:color="auto" w:sz="4" w:space="0"/>
+        <w:insideV w:val="single" w:color="auto" w:sz="4" w:space="0"/>
       </w:tblBorders>
     </w:tblPr>
   </w:style>
@@ -977,6 +1626,21 @@
 </file>
 
 <file path=customXml/item1.xml><?xml version="1.0" encoding="utf-8"?>
+<p:properties xmlns:p="http://schemas.microsoft.com/office/2006/metadata/properties" xmlns:xsi="http://www.w3.org/2001/XMLSchema-instance" xmlns:pc="http://schemas.microsoft.com/office/infopath/2007/PartnerControls">
+  <documentManagement/>
+</p:properties>
+</file>
+
+<file path=customXml/item2.xml><?xml version="1.0" encoding="utf-8"?>
+<?mso-contentType ?>
+<FormTemplates xmlns="http://schemas.microsoft.com/sharepoint/v3/contenttype/forms">
+  <Display>DocumentLibraryForm</Display>
+  <Edit>DocumentLibraryForm</Edit>
+  <New>DocumentLibraryForm</New>
+</FormTemplates>
+</file>
+
+<file path=customXml/item3.xml><?xml version="1.0" encoding="utf-8"?>
 <ct:contentTypeSchema xmlns:ct="http://schemas.microsoft.com/office/2006/metadata/contentType" xmlns:ma="http://schemas.microsoft.com/office/2006/metadata/properties/metaAttributes" ct:_="" ma:_="" ma:contentTypeName="Document" ma:contentTypeID="0x010100DE62D7AFA525D148B8E1C95ABAA3BBB1" ma:contentTypeVersion="13" ma:contentTypeDescription="Crée un document." ma:contentTypeScope="" ma:versionID="647d049744bd2d1eb0f54fd460c96925">
   <xsd:schema xmlns:xsd="http://www.w3.org/2001/XMLSchema" xmlns:xs="http://www.w3.org/2001/XMLSchema" xmlns:p="http://schemas.microsoft.com/office/2006/metadata/properties" xmlns:ns3="9adedb59-91c9-495f-8a1b-28560f044ed3" xmlns:ns4="5202d89c-be0b-4105-94e8-ddd475ac565d" targetNamespace="http://schemas.microsoft.com/office/2006/metadata/properties" ma:root="true" ma:fieldsID="9429c6dbd36e0f0ff99bdedbf18cbe24" ns3:_="" ns4:_="">
     <xsd:import namespace="9adedb59-91c9-495f-8a1b-28560f044ed3"/>
@@ -1199,22 +1863,32 @@
 </ct:contentTypeSchema>
 </file>
 
-<file path=customXml/item2.xml><?xml version="1.0" encoding="utf-8"?>
-<?mso-contentType ?>
-<FormTemplates xmlns="http://schemas.microsoft.com/sharepoint/v3/contenttype/forms">
-  <Display>DocumentLibraryForm</Display>
-  <Edit>DocumentLibraryForm</Edit>
-  <New>DocumentLibraryForm</New>
-</FormTemplates>
+<file path=customXml/itemProps1.xml><?xml version="1.0" encoding="utf-8"?>
+<ds:datastoreItem xmlns:ds="http://schemas.openxmlformats.org/officeDocument/2006/customXml" ds:itemID="{3921CCBE-1597-4091-A6E2-2E26B0D1F9FE}">
+  <ds:schemaRefs>
+    <ds:schemaRef ds:uri="http://purl.org/dc/terms/"/>
+    <ds:schemaRef ds:uri="9adedb59-91c9-495f-8a1b-28560f044ed3"/>
+    <ds:schemaRef ds:uri="http://purl.org/dc/elements/1.1/"/>
+    <ds:schemaRef ds:uri="http://purl.org/dc/dcmitype/"/>
+    <ds:schemaRef ds:uri="http://schemas.microsoft.com/office/infopath/2007/PartnerControls"/>
+    <ds:schemaRef ds:uri="http://schemas.microsoft.com/office/2006/documentManagement/types"/>
+    <ds:schemaRef ds:uri="http://schemas.openxmlformats.org/package/2006/metadata/core-properties"/>
+    <ds:schemaRef ds:uri="5202d89c-be0b-4105-94e8-ddd475ac565d"/>
+    <ds:schemaRef ds:uri="http://schemas.microsoft.com/office/2006/metadata/properties"/>
+    <ds:schemaRef ds:uri="http://www.w3.org/XML/1998/namespace"/>
+  </ds:schemaRefs>
+</ds:datastoreItem>
 </file>
 
-<file path=customXml/item3.xml><?xml version="1.0" encoding="utf-8"?>
-<p:properties xmlns:p="http://schemas.microsoft.com/office/2006/metadata/properties" xmlns:xsi="http://www.w3.org/2001/XMLSchema-instance" xmlns:pc="http://schemas.microsoft.com/office/infopath/2007/PartnerControls">
-  <documentManagement/>
-</p:properties>
+<file path=customXml/itemProps2.xml><?xml version="1.0" encoding="utf-8"?>
+<ds:datastoreItem xmlns:ds="http://schemas.openxmlformats.org/officeDocument/2006/customXml" ds:itemID="{1827FC3F-AA0C-4766-B7F2-92524D70118E}">
+  <ds:schemaRefs>
+    <ds:schemaRef ds:uri="http://schemas.microsoft.com/sharepoint/v3/contenttype/forms"/>
+  </ds:schemaRefs>
+</ds:datastoreItem>
 </file>
 
-<file path=customXml/itemProps1.xml><?xml version="1.0" encoding="utf-8"?>
+<file path=customXml/itemProps3.xml><?xml version="1.0" encoding="utf-8"?>
 <ds:datastoreItem xmlns:ds="http://schemas.openxmlformats.org/officeDocument/2006/customXml" ds:itemID="{80569D07-B361-453E-9706-0FD95A0AFD4A}">
   <ds:schemaRefs>
     <ds:schemaRef ds:uri="http://schemas.microsoft.com/office/2006/metadata/contentType"/>
@@ -1231,29 +1905,4 @@
     <ds:schemaRef ds:uri="http://schemas.microsoft.com/internal/obd"/>
   </ds:schemaRefs>
 </ds:datastoreItem>
-</file>
-
-<file path=customXml/itemProps2.xml><?xml version="1.0" encoding="utf-8"?>
-<ds:datastoreItem xmlns:ds="http://schemas.openxmlformats.org/officeDocument/2006/customXml" ds:itemID="{1827FC3F-AA0C-4766-B7F2-92524D70118E}">
-  <ds:schemaRefs>
-    <ds:schemaRef ds:uri="http://schemas.microsoft.com/sharepoint/v3/contenttype/forms"/>
-  </ds:schemaRefs>
-</ds:datastoreItem>
-</file>
-
-<file path=customXml/itemProps3.xml><?xml version="1.0" encoding="utf-8"?>
-<ds:datastoreItem xmlns:ds="http://schemas.openxmlformats.org/officeDocument/2006/customXml" ds:itemID="{3921CCBE-1597-4091-A6E2-2E26B0D1F9FE}">
-  <ds:schemaRefs>
-    <ds:schemaRef ds:uri="http://purl.org/dc/terms/"/>
-    <ds:schemaRef ds:uri="9adedb59-91c9-495f-8a1b-28560f044ed3"/>
-    <ds:schemaRef ds:uri="http://purl.org/dc/elements/1.1/"/>
-    <ds:schemaRef ds:uri="http://purl.org/dc/dcmitype/"/>
-    <ds:schemaRef ds:uri="http://schemas.microsoft.com/office/infopath/2007/PartnerControls"/>
-    <ds:schemaRef ds:uri="http://schemas.microsoft.com/office/2006/documentManagement/types"/>
-    <ds:schemaRef ds:uri="http://schemas.openxmlformats.org/package/2006/metadata/core-properties"/>
-    <ds:schemaRef ds:uri="5202d89c-be0b-4105-94e8-ddd475ac565d"/>
-    <ds:schemaRef ds:uri="http://schemas.microsoft.com/office/2006/metadata/properties"/>
-    <ds:schemaRef ds:uri="http://www.w3.org/XML/1998/namespace"/>
-  </ds:schemaRefs>
-</ds:datastoreItem>
 </file>
</xml_diff>

<commit_message>
update enemy movements + enemy animation
</commit_message>
<xml_diff>
--- a/Fichiers/Tableau d'avancement.docx
+++ b/Fichiers/Tableau d'avancement.docx
@@ -5,14 +5,15 @@
     <w:tbl>
       <w:tblPr>
         <w:tblStyle w:val="Grilledutableau"/>
-        <w:tblW w:w="9062" w:type="dxa"/>
+        <w:tblW w:w="12083" w:type="dxa"/>
         <w:tblLayout w:type="fixed"/>
         <w:tblLook w:val="04A0" w:firstRow="1" w:lastRow="0" w:firstColumn="1" w:lastColumn="0" w:noHBand="0" w:noVBand="1"/>
       </w:tblPr>
       <w:tblGrid>
         <w:gridCol w:w="3020"/>
-        <w:gridCol w:w="3021"/>
-        <w:gridCol w:w="3021"/>
+        <w:gridCol w:w="1653"/>
+        <w:gridCol w:w="2835"/>
+        <w:gridCol w:w="4575"/>
       </w:tblGrid>
       <w:tr>
         <w:tc>
@@ -38,7 +39,7 @@
         </w:tc>
         <w:tc>
           <w:tcPr>
-            <w:tcW w:w="3021" w:type="dxa"/>
+            <w:tcW w:w="1653" w:type="dxa"/>
           </w:tcPr>
           <w:p>
             <w:pPr>
@@ -58,21 +59,41 @@
         </w:tc>
         <w:tc>
           <w:tcPr>
-            <w:tcW w:w="3021" w:type="dxa"/>
-          </w:tcPr>
-          <w:p>
-            <w:pPr>
-              <w:widowControl w:val="0"/>
-              <w:spacing w:after="0" w:line="240" w:lineRule="auto"/>
-              <w:rPr>
-                <w:rFonts w:ascii="Calibri" w:eastAsia="Calibri" w:hAnsi="Calibri"/>
-              </w:rPr>
-            </w:pPr>
-            <w:r>
-              <w:rPr>
-                <w:rFonts w:eastAsia="Calibri"/>
-              </w:rPr>
-              <w:t xml:space="preserve">TERMINE LE </w:t>
+            <w:tcW w:w="2835" w:type="dxa"/>
+          </w:tcPr>
+          <w:p>
+            <w:pPr>
+              <w:widowControl w:val="0"/>
+              <w:spacing w:after="0" w:line="240" w:lineRule="auto"/>
+              <w:rPr>
+                <w:rFonts w:eastAsia="Calibri"/>
+              </w:rPr>
+            </w:pPr>
+            <w:r>
+              <w:rPr>
+                <w:rFonts w:eastAsia="Calibri"/>
+              </w:rPr>
+              <w:t xml:space="preserve">PRÊT POUR VALIDATION LE </w:t>
+            </w:r>
+          </w:p>
+        </w:tc>
+        <w:tc>
+          <w:tcPr>
+            <w:tcW w:w="4575" w:type="dxa"/>
+          </w:tcPr>
+          <w:p>
+            <w:pPr>
+              <w:widowControl w:val="0"/>
+              <w:spacing w:after="0" w:line="240" w:lineRule="auto"/>
+              <w:rPr>
+                <w:rFonts w:ascii="Calibri" w:eastAsia="Calibri" w:hAnsi="Calibri"/>
+              </w:rPr>
+            </w:pPr>
+            <w:r>
+              <w:rPr>
+                <w:rFonts w:eastAsia="Calibri"/>
+              </w:rPr>
+              <w:t xml:space="preserve">VALIDE LE </w:t>
             </w:r>
           </w:p>
         </w:tc>
@@ -100,7 +121,7 @@
         </w:tc>
         <w:tc>
           <w:tcPr>
-            <w:tcW w:w="3021" w:type="dxa"/>
+            <w:tcW w:w="1653" w:type="dxa"/>
           </w:tcPr>
           <w:p>
             <w:pPr>
@@ -120,7 +141,21 @@
         </w:tc>
         <w:tc>
           <w:tcPr>
-            <w:tcW w:w="3021" w:type="dxa"/>
+            <w:tcW w:w="2835" w:type="dxa"/>
+          </w:tcPr>
+          <w:p>
+            <w:pPr>
+              <w:widowControl w:val="0"/>
+              <w:spacing w:after="0" w:line="240" w:lineRule="auto"/>
+              <w:rPr>
+                <w:rFonts w:eastAsia="Calibri"/>
+              </w:rPr>
+            </w:pPr>
+          </w:p>
+        </w:tc>
+        <w:tc>
+          <w:tcPr>
+            <w:tcW w:w="4575" w:type="dxa"/>
           </w:tcPr>
           <w:p>
             <w:pPr>
@@ -162,7 +197,7 @@
         </w:tc>
         <w:tc>
           <w:tcPr>
-            <w:tcW w:w="3021" w:type="dxa"/>
+            <w:tcW w:w="1653" w:type="dxa"/>
           </w:tcPr>
           <w:p>
             <w:pPr>
@@ -182,7 +217,27 @@
         </w:tc>
         <w:tc>
           <w:tcPr>
-            <w:tcW w:w="3021" w:type="dxa"/>
+            <w:tcW w:w="2835" w:type="dxa"/>
+          </w:tcPr>
+          <w:p>
+            <w:pPr>
+              <w:widowControl w:val="0"/>
+              <w:spacing w:after="0" w:line="240" w:lineRule="auto"/>
+              <w:rPr>
+                <w:rFonts w:ascii="Calibri" w:eastAsia="Calibri" w:hAnsi="Calibri"/>
+              </w:rPr>
+            </w:pPr>
+            <w:r>
+              <w:rPr>
+                <w:rFonts w:ascii="Calibri" w:eastAsia="Calibri" w:hAnsi="Calibri"/>
+              </w:rPr>
+              <w:t>23.11</w:t>
+            </w:r>
+          </w:p>
+        </w:tc>
+        <w:tc>
+          <w:tcPr>
+            <w:tcW w:w="4575" w:type="dxa"/>
           </w:tcPr>
           <w:p>
             <w:pPr>
@@ -218,7 +273,7 @@
         </w:tc>
         <w:tc>
           <w:tcPr>
-            <w:tcW w:w="3021" w:type="dxa"/>
+            <w:tcW w:w="1653" w:type="dxa"/>
           </w:tcPr>
           <w:p>
             <w:pPr>
@@ -238,22 +293,30 @@
         </w:tc>
         <w:tc>
           <w:tcPr>
-            <w:tcW w:w="3021" w:type="dxa"/>
-          </w:tcPr>
-          <w:p>
-            <w:pPr>
-              <w:widowControl w:val="0"/>
-              <w:spacing w:after="0" w:line="240" w:lineRule="auto"/>
-              <w:rPr>
-                <w:rFonts w:ascii="Calibri" w:eastAsia="Calibri" w:hAnsi="Calibri"/>
-              </w:rPr>
-            </w:pPr>
-            <w:r>
-              <w:rPr>
-                <w:rFonts w:eastAsia="Calibri"/>
-              </w:rPr>
-              <w:t>02.10</w:t>
-            </w:r>
+            <w:tcW w:w="2835" w:type="dxa"/>
+          </w:tcPr>
+          <w:p>
+            <w:pPr>
+              <w:widowControl w:val="0"/>
+              <w:spacing w:after="0" w:line="240" w:lineRule="auto"/>
+              <w:rPr>
+                <w:rFonts w:eastAsia="Calibri"/>
+              </w:rPr>
+            </w:pPr>
+          </w:p>
+        </w:tc>
+        <w:tc>
+          <w:tcPr>
+            <w:tcW w:w="4575" w:type="dxa"/>
+          </w:tcPr>
+          <w:p>
+            <w:pPr>
+              <w:widowControl w:val="0"/>
+              <w:spacing w:after="0" w:line="240" w:lineRule="auto"/>
+              <w:rPr>
+                <w:rFonts w:ascii="Calibri" w:eastAsia="Calibri" w:hAnsi="Calibri"/>
+              </w:rPr>
+            </w:pPr>
           </w:p>
         </w:tc>
       </w:tr>
@@ -280,7 +343,7 @@
         </w:tc>
         <w:tc>
           <w:tcPr>
-            <w:tcW w:w="3021" w:type="dxa"/>
+            <w:tcW w:w="1653" w:type="dxa"/>
           </w:tcPr>
           <w:p>
             <w:pPr>
@@ -300,7 +363,21 @@
         </w:tc>
         <w:tc>
           <w:tcPr>
-            <w:tcW w:w="3021" w:type="dxa"/>
+            <w:tcW w:w="2835" w:type="dxa"/>
+          </w:tcPr>
+          <w:p>
+            <w:pPr>
+              <w:widowControl w:val="0"/>
+              <w:spacing w:after="0" w:line="240" w:lineRule="auto"/>
+              <w:rPr>
+                <w:rFonts w:ascii="Calibri" w:eastAsia="Calibri" w:hAnsi="Calibri"/>
+              </w:rPr>
+            </w:pPr>
+          </w:p>
+        </w:tc>
+        <w:tc>
+          <w:tcPr>
+            <w:tcW w:w="4575" w:type="dxa"/>
           </w:tcPr>
           <w:p>
             <w:pPr>
@@ -336,7 +413,7 @@
         </w:tc>
         <w:tc>
           <w:tcPr>
-            <w:tcW w:w="3021" w:type="dxa"/>
+            <w:tcW w:w="1653" w:type="dxa"/>
           </w:tcPr>
           <w:p>
             <w:pPr>
@@ -356,7 +433,21 @@
         </w:tc>
         <w:tc>
           <w:tcPr>
-            <w:tcW w:w="3021" w:type="dxa"/>
+            <w:tcW w:w="2835" w:type="dxa"/>
+          </w:tcPr>
+          <w:p>
+            <w:pPr>
+              <w:widowControl w:val="0"/>
+              <w:spacing w:after="0" w:line="240" w:lineRule="auto"/>
+              <w:rPr>
+                <w:rFonts w:eastAsia="Calibri"/>
+              </w:rPr>
+            </w:pPr>
+          </w:p>
+        </w:tc>
+        <w:tc>
+          <w:tcPr>
+            <w:tcW w:w="4575" w:type="dxa"/>
           </w:tcPr>
           <w:p>
             <w:pPr>
@@ -398,7 +489,7 @@
         </w:tc>
         <w:tc>
           <w:tcPr>
-            <w:tcW w:w="3021" w:type="dxa"/>
+            <w:tcW w:w="1653" w:type="dxa"/>
           </w:tcPr>
           <w:p>
             <w:pPr>
@@ -418,7 +509,21 @@
         </w:tc>
         <w:tc>
           <w:tcPr>
-            <w:tcW w:w="3021" w:type="dxa"/>
+            <w:tcW w:w="2835" w:type="dxa"/>
+          </w:tcPr>
+          <w:p>
+            <w:pPr>
+              <w:widowControl w:val="0"/>
+              <w:spacing w:after="0" w:line="240" w:lineRule="auto"/>
+              <w:rPr>
+                <w:rFonts w:ascii="Calibri" w:eastAsia="Calibri" w:hAnsi="Calibri"/>
+              </w:rPr>
+            </w:pPr>
+          </w:p>
+        </w:tc>
+        <w:tc>
+          <w:tcPr>
+            <w:tcW w:w="4575" w:type="dxa"/>
           </w:tcPr>
           <w:p>
             <w:pPr>
@@ -457,7 +562,7 @@
         </w:tc>
         <w:tc>
           <w:tcPr>
-            <w:tcW w:w="3021" w:type="dxa"/>
+            <w:tcW w:w="1653" w:type="dxa"/>
           </w:tcPr>
           <w:p>
             <w:pPr>
@@ -477,7 +582,21 @@
         </w:tc>
         <w:tc>
           <w:tcPr>
-            <w:tcW w:w="3021" w:type="dxa"/>
+            <w:tcW w:w="2835" w:type="dxa"/>
+          </w:tcPr>
+          <w:p>
+            <w:pPr>
+              <w:widowControl w:val="0"/>
+              <w:spacing w:after="0" w:line="240" w:lineRule="auto"/>
+              <w:rPr>
+                <w:rFonts w:eastAsia="Calibri"/>
+              </w:rPr>
+            </w:pPr>
+          </w:p>
+        </w:tc>
+        <w:tc>
+          <w:tcPr>
+            <w:tcW w:w="4575" w:type="dxa"/>
           </w:tcPr>
           <w:p>
             <w:pPr>
@@ -993,7 +1112,6 @@
     </w:pPr>
     <w:rPr>
       <w:rFonts w:cs="Lucida Sans"/>
-      <w:lang/>
     </w:rPr>
   </w:style>
   <w:style w:type="table" w:styleId="Grilledutableau">
@@ -1311,9 +1429,12 @@
 </file>
 
 <file path=customXml/item1.xml><?xml version="1.0" encoding="utf-8"?>
-<p:properties xmlns:p="http://schemas.microsoft.com/office/2006/metadata/properties" xmlns:xsi="http://www.w3.org/2001/XMLSchema-instance" xmlns:pc="http://schemas.microsoft.com/office/infopath/2007/PartnerControls">
-  <documentManagement/>
-</p:properties>
+<?mso-contentType ?>
+<FormTemplates xmlns="http://schemas.microsoft.com/sharepoint/v3/contenttype/forms">
+  <Display>DocumentLibraryForm</Display>
+  <Edit>DocumentLibraryForm</Edit>
+  <New>DocumentLibraryForm</New>
+</FormTemplates>
 </file>
 
 <file path=customXml/item2.xml><?xml version="1.0" encoding="utf-8"?>
@@ -1540,19 +1661,15 @@
 </file>
 
 <file path=customXml/item3.xml><?xml version="1.0" encoding="utf-8"?>
-<?mso-contentType ?>
-<FormTemplates xmlns="http://schemas.microsoft.com/sharepoint/v3/contenttype/forms">
-  <Display>DocumentLibraryForm</Display>
-  <Edit>DocumentLibraryForm</Edit>
-  <New>DocumentLibraryForm</New>
-</FormTemplates>
+<p:properties xmlns:p="http://schemas.microsoft.com/office/2006/metadata/properties" xmlns:xsi="http://www.w3.org/2001/XMLSchema-instance" xmlns:pc="http://schemas.microsoft.com/office/infopath/2007/PartnerControls">
+  <documentManagement/>
+</p:properties>
 </file>
 
 <file path=customXml/itemProps1.xml><?xml version="1.0" encoding="utf-8"?>
-<ds:datastoreItem xmlns:ds="http://schemas.openxmlformats.org/officeDocument/2006/customXml" ds:itemID="{3921CCBE-1597-4091-A6E2-2E26B0D1F9FE}">
+<ds:datastoreItem xmlns:ds="http://schemas.openxmlformats.org/officeDocument/2006/customXml" ds:itemID="{1827FC3F-AA0C-4766-B7F2-92524D70118E}">
   <ds:schemaRefs>
-    <ds:schemaRef ds:uri="http://schemas.microsoft.com/office/2006/metadata/properties"/>
-    <ds:schemaRef ds:uri="http://schemas.microsoft.com/office/infopath/2007/PartnerControls"/>
+    <ds:schemaRef ds:uri="http://schemas.microsoft.com/sharepoint/v3/contenttype/forms"/>
   </ds:schemaRefs>
 </ds:datastoreItem>
 </file>
@@ -1577,9 +1694,10 @@
 </file>
 
 <file path=customXml/itemProps3.xml><?xml version="1.0" encoding="utf-8"?>
-<ds:datastoreItem xmlns:ds="http://schemas.openxmlformats.org/officeDocument/2006/customXml" ds:itemID="{1827FC3F-AA0C-4766-B7F2-92524D70118E}">
+<ds:datastoreItem xmlns:ds="http://schemas.openxmlformats.org/officeDocument/2006/customXml" ds:itemID="{3921CCBE-1597-4091-A6E2-2E26B0D1F9FE}">
   <ds:schemaRefs>
-    <ds:schemaRef ds:uri="http://schemas.microsoft.com/sharepoint/v3/contenttype/forms"/>
+    <ds:schemaRef ds:uri="http://schemas.microsoft.com/office/2006/metadata/properties"/>
+    <ds:schemaRef ds:uri="http://schemas.microsoft.com/office/infopath/2007/PartnerControls"/>
   </ds:schemaRefs>
 </ds:datastoreItem>
 </file>
</xml_diff>